<commit_message>
Update to Version 22.8.
</commit_message>
<xml_diff>
--- a/BlueFire Android API v22.4.docx
+++ b/BlueFire Android API v22.4.docx
@@ -2218,6 +2218,11 @@
       <w:r>
         <w:t>Description: The serial number assigned at manufacturing.</w:t>
       </w:r>
+      <w:r>
+        <w:t xml:space="preserve"> Note, if the adapter firmware is flashed over the top of an older incompatible firmware, the serial number will be cleared and the API will generate a new serial number.</w:t>
+      </w:r>
+      <w:bookmarkStart w:id="2" w:name="_GoBack"/>
+      <w:bookmarkEnd w:id="2"/>
     </w:p>
     <w:p>
       <w:pPr>
@@ -2439,8 +2444,8 @@
         <w:pStyle w:val="NoSpacing"/>
         <w:ind w:left="1080"/>
       </w:pPr>
-      <w:bookmarkStart w:id="2" w:name="OLE_LINK5"/>
-      <w:bookmarkStart w:id="3" w:name="OLE_LINK6"/>
+      <w:bookmarkStart w:id="3" w:name="OLE_LINK5"/>
+      <w:bookmarkStart w:id="4" w:name="OLE_LINK6"/>
     </w:p>
     <w:p>
       <w:pPr>
@@ -2499,8 +2504,8 @@
         <w:t xml:space="preserve">Description:  Sets the brightness level of the Adapter’s LEDs. Note, the brightness level is not allowed to be less than 5 due to the importance of the state of the LEDs. </w:t>
       </w:r>
     </w:p>
-    <w:bookmarkEnd w:id="2"/>
     <w:bookmarkEnd w:id="3"/>
+    <w:bookmarkEnd w:id="4"/>
     <w:p>
       <w:pPr>
         <w:pStyle w:val="NoSpacing"/>
@@ -2552,6 +2557,7 @@
         <w:ind w:left="864" w:firstLine="360"/>
       </w:pPr>
       <w:r>
+        <w:lastRenderedPageBreak/>
         <w:t>Timeout Value (Integer - in milliseconds, default is 1000 (one second))</w:t>
       </w:r>
     </w:p>
@@ -2567,7 +2573,6 @@
         <w:ind w:left="864"/>
       </w:pPr>
       <w:r>
-        <w:lastRenderedPageBreak/>
         <w:t>Description:  Sets the timeout value for synchronous truck data methods (see RetrievalMethods.Synchronized in the Enums section).</w:t>
       </w:r>
     </w:p>
@@ -3027,6 +3032,7 @@
         <w:ind w:left="864"/>
       </w:pPr>
       <w:r>
+        <w:lastRenderedPageBreak/>
         <w:t xml:space="preserve">Description: </w:t>
       </w:r>
       <w:r>
@@ -3054,7 +3060,6 @@
         <w:rPr>
           <w:rStyle w:val="IntenseEmphasis"/>
         </w:rPr>
-        <w:lastRenderedPageBreak/>
         <w:t>Re</w:t>
       </w:r>
       <w:r>
@@ -14409,8 +14414,8 @@
           <w:i w:val="0"/>
         </w:rPr>
       </w:pPr>
-      <w:bookmarkStart w:id="4" w:name="OLE_LINK9"/>
-      <w:bookmarkStart w:id="5" w:name="OLE_LINK10"/>
+      <w:bookmarkStart w:id="5" w:name="OLE_LINK9"/>
+      <w:bookmarkStart w:id="6" w:name="OLE_LINK10"/>
       <w:r>
         <w:rPr>
           <w:rStyle w:val="IntenseEmphasis"/>
@@ -14468,8 +14473,8 @@
         <w:t>If the LEDs have been dimmed they will be brought to full brightness.</w:t>
       </w:r>
     </w:p>
-    <w:bookmarkEnd w:id="4"/>
     <w:bookmarkEnd w:id="5"/>
+    <w:bookmarkEnd w:id="6"/>
     <w:p>
       <w:pPr>
         <w:pStyle w:val="NoSpacing"/>
@@ -16416,7 +16421,15 @@
         </w:rPr>
       </w:pPr>
       <w:r>
-        <w:t xml:space="preserve">Added UseBLE, UseBT21, </w:t>
+        <w:t xml:space="preserve">Added </w:t>
+      </w:r>
+      <w:proofErr w:type="spellStart"/>
+      <w:r>
+        <w:t>UseBLE</w:t>
+      </w:r>
+      <w:proofErr w:type="spellEnd"/>
+      <w:r>
+        <w:t xml:space="preserve">, UseBT21, </w:t>
       </w:r>
       <w:proofErr w:type="spellStart"/>
       <w:r>
@@ -16922,8 +16935,8 @@
         <w:pStyle w:val="NoSpacing"/>
         <w:ind w:left="1080"/>
       </w:pPr>
-      <w:bookmarkStart w:id="6" w:name="OLE_LINK7"/>
-      <w:bookmarkStart w:id="7" w:name="OLE_LINK8"/>
+      <w:bookmarkStart w:id="7" w:name="OLE_LINK7"/>
+      <w:bookmarkStart w:id="8" w:name="OLE_LINK8"/>
     </w:p>
     <w:p>
       <w:pPr>
@@ -16979,8 +16992,8 @@
         <w:t>.</w:t>
       </w:r>
     </w:p>
-    <w:bookmarkEnd w:id="6"/>
     <w:bookmarkEnd w:id="7"/>
+    <w:bookmarkEnd w:id="8"/>
     <w:p>
       <w:pPr>
         <w:pStyle w:val="NoSpacing"/>
@@ -17026,7 +17039,15 @@
       </w:r>
       <w:proofErr w:type="spellEnd"/>
       <w:r>
-        <w:t xml:space="preserve"> to IsCompatible (logic change).</w:t>
+        <w:t xml:space="preserve"> to </w:t>
+      </w:r>
+      <w:proofErr w:type="spellStart"/>
+      <w:r>
+        <w:t>IsCompatible</w:t>
+      </w:r>
+      <w:proofErr w:type="spellEnd"/>
+      <w:r>
+        <w:t xml:space="preserve"> (logic change).</w:t>
       </w:r>
     </w:p>
     <w:p>
@@ -17075,9 +17096,11 @@
       <w:r>
         <w:t xml:space="preserve">, </w:t>
       </w:r>
+      <w:proofErr w:type="spellStart"/>
       <w:r>
         <w:t>GetIgnoreDatabuses</w:t>
       </w:r>
+      <w:proofErr w:type="spellEnd"/>
       <w:r>
         <w:t xml:space="preserve"> and GetPerformanceMode</w:t>
       </w:r>
@@ -17208,13 +17231,13 @@
       <w:r>
         <w:t xml:space="preserve">Renamed </w:t>
       </w:r>
-      <w:bookmarkStart w:id="8" w:name="OLE_LINK3"/>
-      <w:bookmarkStart w:id="9" w:name="OLE_LINK4"/>
+      <w:bookmarkStart w:id="9" w:name="OLE_LINK3"/>
+      <w:bookmarkStart w:id="10" w:name="OLE_LINK4"/>
       <w:r>
         <w:t xml:space="preserve">LastConnectedId </w:t>
       </w:r>
-      <w:bookmarkEnd w:id="8"/>
       <w:bookmarkEnd w:id="9"/>
+      <w:bookmarkEnd w:id="10"/>
       <w:r>
         <w:t>to AdapterId.</w:t>
       </w:r>
@@ -17316,7 +17339,7 @@
         <w:pStyle w:val="NoSpacing"/>
         <w:ind w:left="1080"/>
       </w:pPr>
-      <w:bookmarkStart w:id="10" w:name="OLE_LINK11"/>
+      <w:bookmarkStart w:id="11" w:name="OLE_LINK11"/>
     </w:p>
     <w:p>
       <w:pPr>
@@ -17363,7 +17386,7 @@
         <w:t>.</w:t>
       </w:r>
     </w:p>
-    <w:bookmarkEnd w:id="10"/>
+    <w:bookmarkEnd w:id="11"/>
     <w:p>
       <w:pPr>
         <w:pStyle w:val="NoSpacing"/>
@@ -17983,8 +18006,6 @@
       <w:r>
         <w:t>Added Boolean return to Truck Data methods for synchronized calls.</w:t>
       </w:r>
-      <w:bookmarkStart w:id="11" w:name="_GoBack"/>
-      <w:bookmarkEnd w:id="11"/>
     </w:p>
     <w:p>
       <w:pPr>
@@ -18170,7 +18191,7 @@
               <w:rFonts w:asciiTheme="majorHAnsi" w:hAnsiTheme="majorHAnsi"/>
               <w:noProof/>
             </w:rPr>
-            <w:t>36</w:t>
+            <w:t>21</w:t>
           </w:r>
           <w:r>
             <w:rPr>

</xml_diff>